<commit_message>
Include auto update and correct bugs
</commit_message>
<xml_diff>
--- a/_ctp1.docx
+++ b/_ctp1.docx
@@ -13,18 +13,18 @@
         </w:rPr>
       </w:pPr>
       <w:bookmarkStart w:id="0" w:name="_Toc66437921"/>
-      <w:bookmarkStart w:id="1" w:name="_Toc500641951"/>
-      <w:bookmarkStart w:id="2" w:name="_Toc500641897"/>
-      <w:bookmarkStart w:id="3" w:name="_Toc500636685"/>
-      <w:bookmarkStart w:id="4" w:name="_Toc500619399"/>
-      <w:bookmarkStart w:id="5" w:name="_Toc500619332"/>
-      <w:bookmarkStart w:id="6" w:name="_Toc500619226"/>
-      <w:bookmarkStart w:id="7" w:name="_Toc500641950"/>
-      <w:bookmarkStart w:id="8" w:name="_Toc500641896"/>
-      <w:bookmarkStart w:id="9" w:name="_Toc500636684"/>
-      <w:bookmarkStart w:id="10" w:name="_Toc500619398"/>
-      <w:bookmarkStart w:id="11" w:name="_Toc500619331"/>
-      <w:bookmarkStart w:id="12" w:name="_Toc500619225"/>
+      <w:bookmarkStart w:id="1" w:name="_Toc500619225"/>
+      <w:bookmarkStart w:id="2" w:name="_Toc500619331"/>
+      <w:bookmarkStart w:id="3" w:name="_Toc500619398"/>
+      <w:bookmarkStart w:id="4" w:name="_Toc500636684"/>
+      <w:bookmarkStart w:id="5" w:name="_Toc500641896"/>
+      <w:bookmarkStart w:id="6" w:name="_Toc500641950"/>
+      <w:bookmarkStart w:id="7" w:name="_Toc500619226"/>
+      <w:bookmarkStart w:id="8" w:name="_Toc500619332"/>
+      <w:bookmarkStart w:id="9" w:name="_Toc500619399"/>
+      <w:bookmarkStart w:id="10" w:name="_Toc500636685"/>
+      <w:bookmarkStart w:id="11" w:name="_Toc500641897"/>
+      <w:bookmarkStart w:id="12" w:name="_Toc500641951"/>
       <w:bookmarkEnd w:id="1"/>
       <w:bookmarkEnd w:id="2"/>
       <w:bookmarkEnd w:id="3"/>
@@ -43,623 +43,591 @@
           <w:sz w:val="32"/>
           <w:szCs w:val="32"/>
         </w:rPr>
-        <w:t>E</w:t>
-      </w:r>
+        <w:t>ElectronicREGISTRATION</w:t>
+      </w:r>
+      <w:bookmarkEnd w:id="0"/>
+    </w:p>
+    <w:p>
+      <w:pPr>
+        <w:pStyle w:val="Normal"/>
+        <w:spacing w:lineRule="auto" w:line="240" w:before="0" w:after="0"/>
+        <w:jc w:val="both"/>
+        <w:rPr>
+          <w:rFonts w:cs="Calibri" w:cstheme="minorHAnsi"/>
+          <w:i/>
+          <w:i/>
+        </w:rPr>
+      </w:pPr>
+      <w:r>
+        <w:rPr>
+          <w:rFonts w:cs="Calibri" w:cstheme="minorHAnsi"/>
+          <w:i/>
+        </w:rPr>
+      </w:r>
+    </w:p>
+    <w:p>
+      <w:pPr>
+        <w:pStyle w:val="Heading2"/>
+        <w:rPr/>
+      </w:pPr>
+      <w:r>
+        <w:rPr/>
+        <w:t>XCLIENTX - Expat - Hungarian personal income tax matters – Electronic registration</w:t>
+      </w:r>
+    </w:p>
+    <w:p>
+      <w:pPr>
+        <w:pStyle w:val="Normal"/>
+        <w:spacing w:lineRule="auto" w:line="240" w:before="0" w:after="0"/>
+        <w:jc w:val="both"/>
+        <w:rPr>
+          <w:rFonts w:cs="Calibri" w:cstheme="minorHAnsi"/>
+          <w:color w:val="00B050"/>
+        </w:rPr>
+      </w:pPr>
+      <w:r>
+        <w:rPr>
+          <w:rFonts w:cs="Calibri" w:cstheme="minorHAnsi"/>
+          <w:color w:val="00B050"/>
+        </w:rPr>
+      </w:r>
+    </w:p>
+    <w:p>
+      <w:pPr>
+        <w:pStyle w:val="Normal"/>
+        <w:spacing w:lineRule="auto" w:line="240" w:before="0" w:after="0"/>
+        <w:jc w:val="both"/>
+        <w:rPr>
+          <w:rFonts w:cs="Calibri" w:cstheme="minorHAnsi"/>
+        </w:rPr>
+      </w:pPr>
+      <w:r>
+        <w:rPr>
+          <w:rFonts w:cs="Calibri" w:cstheme="minorHAnsi"/>
+          <w:color w:val="000000"/>
+        </w:rPr>
+        <w:t xml:space="preserve">Dear </w:t>
+      </w:r>
+      <w:r>
+        <w:rPr>
+          <w:rFonts w:cs="Calibri" w:cstheme="minorHAnsi"/>
+          <w:color w:val="000000"/>
+          <w:shd w:fill="FFFF00" w:val="clear"/>
+        </w:rPr>
+        <w:t>EXPAT,</w:t>
+      </w:r>
+    </w:p>
+    <w:p>
+      <w:pPr>
+        <w:pStyle w:val="Normal"/>
+        <w:spacing w:lineRule="auto" w:line="240" w:before="0" w:after="0"/>
+        <w:jc w:val="both"/>
+        <w:rPr>
+          <w:rFonts w:cs="Calibri" w:cstheme="minorHAnsi"/>
+        </w:rPr>
+      </w:pPr>
+      <w:r>
+        <w:rPr>
+          <w:rFonts w:cs="Calibri" w:cstheme="minorHAnsi"/>
+          <w:color w:val="000000"/>
+        </w:rPr>
+        <w:t> </w:t>
+      </w:r>
+    </w:p>
+    <w:p>
+      <w:pPr>
+        <w:pStyle w:val="Normal"/>
+        <w:spacing w:before="0" w:after="0"/>
+        <w:jc w:val="both"/>
+        <w:rPr>
+          <w:rFonts w:cs="Calibri" w:cstheme="minorHAnsi"/>
+        </w:rPr>
+      </w:pPr>
+      <w:r>
+        <w:rPr>
+          <w:rFonts w:cs="Calibri" w:cstheme="minorHAnsi"/>
+        </w:rPr>
+        <w:t xml:space="preserve">We are writing to you in connection with your Hungarian personal income tax matters. We inform you that your employer has authorized us to manage your tax matters electronically </w:t>
+      </w:r>
+      <w:r>
+        <w:rPr>
+          <w:rFonts w:cs="Calibri" w:cstheme="minorHAnsi"/>
+          <w:color w:val="000000"/>
+        </w:rPr>
+        <w:t xml:space="preserve">(e.g. file tax returns, request certain certificates, etc.) </w:t>
+      </w:r>
+      <w:r>
+        <w:rPr>
+          <w:rFonts w:cs="Calibri" w:cstheme="minorHAnsi"/>
+        </w:rPr>
+        <w:t>using a special Power of Attorney (called ‘EGYKE’).</w:t>
+      </w:r>
+    </w:p>
+    <w:p>
+      <w:pPr>
+        <w:pStyle w:val="Normal"/>
+        <w:spacing w:before="0" w:after="0"/>
+        <w:rPr>
+          <w:rFonts w:cs="Calibri" w:cstheme="minorHAnsi"/>
+        </w:rPr>
+      </w:pPr>
+      <w:r>
+        <w:rPr>
+          <w:rFonts w:cs="Calibri" w:cstheme="minorHAnsi"/>
+        </w:rPr>
+      </w:r>
+    </w:p>
+    <w:p>
+      <w:pPr>
+        <w:pStyle w:val="Normal"/>
+        <w:spacing w:before="0" w:after="0"/>
+        <w:jc w:val="both"/>
+        <w:rPr>
+          <w:rFonts w:cs="Calibri" w:cstheme="minorHAnsi"/>
+        </w:rPr>
+      </w:pPr>
+      <w:r>
+        <w:rPr>
+          <w:rFonts w:cs="Calibri" w:cstheme="minorHAnsi"/>
+        </w:rPr>
+        <w:t>According to the practice of the Hungarian Tax Authority, tax officers do not provide information on individuals’ tax files via phone in the absence of electronic registration. This means that in lack of the e-registration, the tax authority procedures (e.g. filing the Hungarian personal income tax returns, clarification of tax return filing status or tax settlement, requesting certain certificates, review tax account statements etc.) would need to be arranged in person at the offices of the tax authority which would lengthen the processes and requires additional administration.  </w:t>
+      </w:r>
+    </w:p>
+    <w:p>
+      <w:pPr>
+        <w:pStyle w:val="Normal"/>
+        <w:spacing w:before="0" w:after="0"/>
+        <w:jc w:val="both"/>
+        <w:rPr>
+          <w:rFonts w:cs="Calibri" w:cstheme="minorHAnsi"/>
+        </w:rPr>
+      </w:pPr>
+      <w:r>
+        <w:rPr>
+          <w:rFonts w:cs="Calibri" w:cstheme="minorHAnsi"/>
+        </w:rPr>
+      </w:r>
+    </w:p>
+    <w:p>
+      <w:pPr>
+        <w:pStyle w:val="Normal"/>
+        <w:spacing w:before="0" w:after="0"/>
+        <w:jc w:val="both"/>
+        <w:rPr>
+          <w:rFonts w:cs="Calibri" w:cstheme="minorHAnsi"/>
+        </w:rPr>
+      </w:pPr>
+      <w:r>
+        <w:rPr>
+          <w:rFonts w:cs="Calibri" w:cstheme="minorHAnsi"/>
+        </w:rPr>
+        <w:t>In order to enable us to manage your tax matters with the tax authority electronically and/or via telephone, in line with the Hungarian tax administrative rules in force, we need to be authorized. Deloitte`s authorized employee will act on your behalf but will not be given the authority to settle any matter, agree to any liability or otherwise exercise any authority or decision that belongs to you prior liaising with you and/or the contact person at the company as appropriate in case of each matter. For the above purpose please find attached the form EGYKE for your signature.  </w:t>
+      </w:r>
+    </w:p>
+    <w:p>
+      <w:pPr>
+        <w:pStyle w:val="Normal"/>
+        <w:spacing w:before="0" w:after="0"/>
+        <w:jc w:val="both"/>
+        <w:rPr>
+          <w:rFonts w:cs="Calibri" w:cstheme="minorHAnsi"/>
+        </w:rPr>
+      </w:pPr>
+      <w:r>
+        <w:rPr>
+          <w:rFonts w:cs="Calibri" w:cstheme="minorHAnsi"/>
+        </w:rPr>
+      </w:r>
+    </w:p>
+    <w:p>
+      <w:pPr>
+        <w:pStyle w:val="Normal"/>
+        <w:spacing w:before="0" w:after="0"/>
+        <w:jc w:val="both"/>
+        <w:rPr>
+          <w:rFonts w:cs="Calibri" w:cstheme="minorHAnsi"/>
+        </w:rPr>
+      </w:pPr>
+      <w:r>
+        <w:rPr>
+          <w:rFonts w:cs="Calibri" w:cstheme="minorHAnsi"/>
+        </w:rPr>
+        <w:t xml:space="preserve">Please sign (where indicated with the stamp „sign here”) and </w:t>
+      </w:r>
+      <w:r>
+        <w:rPr>
+          <w:rFonts w:cs="Calibri" w:cstheme="minorHAnsi"/>
+          <w:b/>
+          <w:bCs/>
+        </w:rPr>
+        <w:t xml:space="preserve">send back the </w:t>
+      </w:r>
+      <w:r>
+        <w:rPr>
+          <w:rFonts w:cs="Calibri" w:cstheme="minorHAnsi"/>
+          <w:b/>
+          <w:bCs/>
+          <w:highlight w:val="yellow"/>
+        </w:rPr>
+        <w:t>form(s)</w:t>
+      </w:r>
+      <w:r>
+        <w:rPr>
+          <w:rFonts w:cs="Calibri" w:cstheme="minorHAnsi"/>
+          <w:b/>
+          <w:bCs/>
+        </w:rPr>
+        <w:t xml:space="preserve"> in original hard </w:t>
+      </w:r>
+      <w:r>
+        <w:rPr>
+          <w:rFonts w:cs="Calibri" w:cstheme="minorHAnsi"/>
+          <w:b/>
+          <w:bCs/>
+          <w:highlight w:val="yellow"/>
+        </w:rPr>
+        <w:t>copy/copies</w:t>
+      </w:r>
+      <w:r>
+        <w:rPr>
+          <w:rFonts w:cs="Calibri" w:cstheme="minorHAnsi"/>
+          <w:b/>
+          <w:bCs/>
+        </w:rPr>
+        <w:t xml:space="preserve"> to our following mailing address by post at your earliest convenience</w:t>
+      </w:r>
+      <w:r>
+        <w:rPr>
+          <w:rFonts w:cs="Calibri" w:cstheme="minorHAnsi"/>
+        </w:rPr>
+        <w:t>. </w:t>
+      </w:r>
+    </w:p>
+    <w:p>
+      <w:pPr>
+        <w:pStyle w:val="Normal"/>
+        <w:spacing w:before="0" w:after="0"/>
+        <w:jc w:val="both"/>
+        <w:rPr>
+          <w:rFonts w:cs="Calibri" w:cstheme="minorHAnsi"/>
+        </w:rPr>
+      </w:pPr>
+      <w:r>
+        <w:rPr>
+          <w:rFonts w:cs="Calibri" w:cstheme="minorHAnsi"/>
+        </w:rPr>
+      </w:r>
+    </w:p>
+    <w:p>
+      <w:pPr>
+        <w:pStyle w:val="Normal"/>
+        <w:spacing w:before="0" w:after="0"/>
+        <w:jc w:val="both"/>
+        <w:rPr>
+          <w:rFonts w:cs="Calibri" w:cstheme="minorHAnsi"/>
+        </w:rPr>
+      </w:pPr>
+      <w:r>
+        <w:rPr>
+          <w:rFonts w:cs="Calibri" w:cstheme="minorHAnsi"/>
+          <w:b/>
+          <w:bCs/>
+          <w:u w:val="single"/>
+        </w:rPr>
+        <w:t>Our address for mailing is:</w:t>
+      </w:r>
+    </w:p>
+    <w:p>
+      <w:pPr>
+        <w:pStyle w:val="Normal"/>
+        <w:spacing w:before="0" w:after="0"/>
+        <w:jc w:val="both"/>
+        <w:rPr>
+          <w:rFonts w:cs="Calibri" w:cstheme="minorHAnsi"/>
+        </w:rPr>
+      </w:pPr>
+      <w:r>
+        <w:rPr>
+          <w:rFonts w:cs="Calibri" w:cstheme="minorHAnsi"/>
+        </w:rPr>
+        <w:t>Deloitte Zrt.</w:t>
+      </w:r>
+    </w:p>
+    <w:p>
+      <w:pPr>
+        <w:pStyle w:val="Normal"/>
+        <w:spacing w:lineRule="auto" w:line="240" w:before="0" w:after="0"/>
+        <w:jc w:val="both"/>
+        <w:rPr>
+          <w:rFonts w:cs="Calibri" w:cstheme="minorHAnsi"/>
+          <w:shd w:fill="FFFF00" w:val="clear"/>
+        </w:rPr>
+      </w:pPr>
+      <w:r>
+        <w:rPr>
+          <w:rFonts w:cs="Calibri" w:cstheme="minorHAnsi"/>
+        </w:rPr>
+        <w:t xml:space="preserve">Attn.: </w:t>
+      </w:r>
+      <w:r>
+        <w:rPr>
+          <w:rFonts w:cs="Calibri" w:cstheme="minorHAnsi"/>
+          <w:shd w:fill="FFFF00" w:val="clear"/>
+        </w:rPr>
+        <w:t>Consultant / Senior consultant</w:t>
+      </w:r>
+    </w:p>
+    <w:p>
+      <w:pPr>
+        <w:pStyle w:val="Normal"/>
+        <w:spacing w:before="0" w:after="0"/>
+        <w:jc w:val="both"/>
+        <w:rPr>
+          <w:rFonts w:cs="Calibri" w:cstheme="minorHAnsi"/>
+        </w:rPr>
+      </w:pPr>
+      <w:r>
+        <w:rPr>
+          <w:rFonts w:cs="Calibri" w:cstheme="minorHAnsi"/>
+        </w:rPr>
+        <w:t>Budapest</w:t>
+      </w:r>
+    </w:p>
+    <w:p>
+      <w:pPr>
+        <w:pStyle w:val="Normal"/>
+        <w:spacing w:before="0" w:after="0"/>
+        <w:jc w:val="both"/>
+        <w:rPr>
+          <w:rFonts w:cs="Calibri" w:cstheme="minorHAnsi"/>
+        </w:rPr>
+      </w:pPr>
+      <w:r>
+        <w:rPr>
+          <w:rFonts w:cs="Calibri" w:cstheme="minorHAnsi"/>
+        </w:rPr>
+        <w:t>Dózsa György út 84/C.</w:t>
+      </w:r>
+    </w:p>
+    <w:p>
+      <w:pPr>
+        <w:pStyle w:val="Normal"/>
+        <w:spacing w:before="0" w:after="0"/>
+        <w:jc w:val="both"/>
+        <w:rPr>
+          <w:rFonts w:cs="Calibri" w:cstheme="minorHAnsi"/>
+        </w:rPr>
+      </w:pPr>
+      <w:r>
+        <w:rPr>
+          <w:rFonts w:cs="Calibri" w:cstheme="minorHAnsi"/>
+        </w:rPr>
+        <w:t>1068</w:t>
+      </w:r>
+    </w:p>
+    <w:p>
+      <w:pPr>
+        <w:pStyle w:val="Normal"/>
+        <w:spacing w:before="0" w:after="0"/>
+        <w:jc w:val="both"/>
+        <w:rPr>
+          <w:rFonts w:cs="Calibri" w:cstheme="minorHAnsi"/>
+        </w:rPr>
+      </w:pPr>
+      <w:r>
+        <w:rPr>
+          <w:rFonts w:cs="Calibri" w:cstheme="minorHAnsi"/>
+        </w:rPr>
+      </w:r>
+    </w:p>
+    <w:p>
+      <w:pPr>
+        <w:pStyle w:val="Normal"/>
+        <w:spacing w:lineRule="auto" w:line="240" w:before="0" w:after="0"/>
+        <w:jc w:val="both"/>
+        <w:rPr>
+          <w:rFonts w:cs="Calibri" w:cstheme="minorHAnsi"/>
+        </w:rPr>
+      </w:pPr>
+      <w:r>
+        <w:rPr>
+          <w:rFonts w:cs="Calibri" w:cstheme="minorHAnsi"/>
+        </w:rPr>
+        <w:t>Should you have any questions regarding the above, please do not hesitate to contact us.</w:t>
+      </w:r>
+    </w:p>
+    <w:p>
+      <w:pPr>
+        <w:pStyle w:val="Normal"/>
+        <w:spacing w:lineRule="auto" w:line="240" w:before="0" w:after="0"/>
+        <w:jc w:val="both"/>
+        <w:rPr>
+          <w:rFonts w:cs="Calibri" w:cstheme="minorHAnsi"/>
+        </w:rPr>
+      </w:pPr>
+      <w:r>
+        <w:rPr>
+          <w:rFonts w:cs="Calibri" w:cstheme="minorHAnsi"/>
+        </w:rPr>
+        <w:t> </w:t>
+      </w:r>
+    </w:p>
+    <w:p>
+      <w:pPr>
+        <w:pStyle w:val="Normal"/>
+        <w:spacing w:lineRule="auto" w:line="240" w:before="0" w:after="0"/>
+        <w:jc w:val="both"/>
+        <w:rPr>
+          <w:rFonts w:cs="Calibri" w:cstheme="minorHAnsi"/>
+        </w:rPr>
+      </w:pPr>
+      <w:r>
+        <w:rPr>
+          <w:rFonts w:cs="Calibri" w:cstheme="minorHAnsi"/>
+        </w:rPr>
+        <w:t>Kind regards,</w:t>
+      </w:r>
+    </w:p>
+    <w:p>
+      <w:pPr>
+        <w:pStyle w:val="Normal"/>
+        <w:spacing w:lineRule="auto" w:line="240" w:before="0" w:after="0"/>
+        <w:jc w:val="both"/>
+        <w:rPr>
+          <w:rFonts w:cs="Calibri" w:cstheme="minorHAnsi"/>
+        </w:rPr>
+      </w:pPr>
+      <w:r>
+        <w:rPr>
+          <w:rFonts w:cs="Calibri" w:cstheme="minorHAnsi"/>
+        </w:rPr>
+        <w:t> </w:t>
+      </w:r>
+    </w:p>
+    <w:p>
+      <w:pPr>
+        <w:pStyle w:val="Normal"/>
+        <w:spacing w:lineRule="auto" w:line="240" w:before="0" w:after="0"/>
+        <w:jc w:val="both"/>
+        <w:rPr>
+          <w:rFonts w:cs="Calibri" w:cstheme="minorHAnsi"/>
+          <w:shd w:fill="FFFF00" w:val="clear"/>
+        </w:rPr>
+      </w:pPr>
+      <w:r>
+        <w:rPr>
+          <w:rFonts w:cs="Calibri" w:cstheme="minorHAnsi"/>
+          <w:shd w:fill="FFFF00" w:val="clear"/>
+        </w:rPr>
+        <w:t>Consultant / Senior consultant</w:t>
+      </w:r>
+    </w:p>
+    <w:p>
+      <w:pPr>
+        <w:pStyle w:val="Normal"/>
+        <w:spacing w:lineRule="auto" w:line="240" w:before="0" w:after="0"/>
+        <w:jc w:val="both"/>
+        <w:rPr>
+          <w:rFonts w:cs="Calibri" w:cstheme="minorHAnsi"/>
+          <w:shd w:fill="FFFF00" w:val="clear"/>
+        </w:rPr>
+      </w:pPr>
+      <w:r>
+        <w:rPr>
+          <w:rFonts w:cs="Calibri" w:cstheme="minorHAnsi"/>
+          <w:shd w:fill="FFFF00" w:val="clear"/>
+        </w:rPr>
+      </w:r>
+    </w:p>
+    <w:p>
+      <w:pPr>
+        <w:pStyle w:val="Normal"/>
+        <w:spacing w:lineRule="auto" w:line="240" w:before="0" w:after="0"/>
+        <w:jc w:val="both"/>
+        <w:rPr>
+          <w:rFonts w:cs="Calibri" w:cstheme="minorHAnsi"/>
+          <w:shd w:fill="FFFF00" w:val="clear"/>
+        </w:rPr>
+      </w:pPr>
+      <w:r>
+        <w:rPr>
+          <w:rFonts w:cs="Calibri" w:cstheme="minorHAnsi"/>
+          <w:shd w:fill="FFFF00" w:val="clear"/>
+        </w:rPr>
+        <w:t>&amp;&amp;&amp;</w:t>
+      </w:r>
+    </w:p>
+    <w:p>
+      <w:pPr>
+        <w:pStyle w:val="Normal"/>
+        <w:spacing w:lineRule="auto" w:line="240" w:before="0" w:after="0"/>
+        <w:jc w:val="both"/>
+        <w:rPr>
+          <w:rFonts w:cs="Calibri" w:cstheme="minorHAnsi"/>
+        </w:rPr>
+      </w:pPr>
+      <w:r>
+        <w:rPr>
+          <w:rFonts w:cs="Calibri" w:cstheme="minorHAnsi"/>
+        </w:rPr>
+      </w:r>
+    </w:p>
+    <w:p>
+      <w:pPr>
+        <w:pStyle w:val="Normal"/>
+        <w:spacing w:lineRule="auto" w:line="240" w:before="0" w:after="0"/>
+        <w:jc w:val="both"/>
+        <w:rPr>
+          <w:rFonts w:cs="Calibri" w:cstheme="minorHAnsi"/>
+          <w:highlight w:val="yellow"/>
+        </w:rPr>
+      </w:pPr>
+      <w:r>
+        <w:rPr>
+          <w:rFonts w:cs="Calibri" w:cstheme="minorHAnsi"/>
+          <w:highlight w:val="yellow"/>
+        </w:rPr>
+      </w:r>
+      <w:r>
+        <w:br w:type="page"/>
+      </w:r>
+    </w:p>
+    <w:p>
+      <w:pPr>
+        <w:pStyle w:val="Normal"/>
+        <w:spacing w:lineRule="auto" w:line="240" w:before="0" w:after="0"/>
+        <w:jc w:val="both"/>
+        <w:rPr>
+          <w:rFonts w:cs="Calibri" w:cstheme="minorHAnsi"/>
+          <w:highlight w:val="yellow"/>
+        </w:rPr>
+      </w:pPr>
+      <w:r>
+        <w:rPr>
+          <w:rFonts w:cs="Calibri" w:cstheme="minorHAnsi"/>
+          <w:highlight w:val="yellow"/>
+        </w:rPr>
+      </w:r>
+    </w:p>
+    <w:p>
+      <w:pPr>
+        <w:pStyle w:val="Heading1"/>
+        <w:spacing w:beforeAutospacing="0" w:before="0" w:afterAutospacing="0" w:after="0"/>
+        <w:jc w:val="both"/>
+        <w:rPr>
+          <w:rFonts w:ascii="Calibri" w:hAnsi="Calibri" w:cs="Calibri" w:asciiTheme="minorHAnsi" w:cstheme="minorHAnsi" w:hAnsiTheme="minorHAnsi"/>
+          <w:sz w:val="32"/>
+          <w:szCs w:val="32"/>
+        </w:rPr>
+      </w:pPr>
+      <w:bookmarkStart w:id="13" w:name="_Toc66437922"/>
       <w:r>
         <w:rPr>
           <w:rFonts w:cs="Calibri" w:ascii="Calibri" w:hAnsi="Calibri" w:asciiTheme="minorHAnsi" w:cstheme="minorHAnsi" w:hAnsiTheme="minorHAnsi"/>
           <w:sz w:val="32"/>
           <w:szCs w:val="32"/>
         </w:rPr>
-        <w:t>lectronic</w:t>
-      </w:r>
-      <w:r>
-        <w:rPr>
-          <w:rFonts w:cs="Calibri" w:ascii="Calibri" w:hAnsi="Calibri" w:asciiTheme="minorHAnsi" w:cstheme="minorHAnsi" w:hAnsiTheme="minorHAnsi"/>
-          <w:sz w:val="32"/>
-          <w:szCs w:val="32"/>
-        </w:rPr>
-        <w:t>REGISTRATION</w:t>
-      </w:r>
-      <w:bookmarkEnd w:id="0"/>
-    </w:p>
-    <w:p>
-      <w:pPr>
-        <w:pStyle w:val="Normal"/>
-        <w:spacing w:lineRule="auto" w:line="240" w:before="0" w:after="0"/>
-        <w:jc w:val="both"/>
-        <w:rPr>
-          <w:rFonts w:cs="Calibri" w:cstheme="minorHAnsi"/>
-          <w:i/>
-          <w:i/>
-        </w:rPr>
-      </w:pPr>
-      <w:r>
-        <w:rPr>
-          <w:rFonts w:cs="Calibri" w:cstheme="minorHAnsi"/>
-          <w:i/>
-        </w:rPr>
-      </w:r>
-    </w:p>
-    <w:p>
-      <w:pPr>
-        <w:pStyle w:val="Heading2"/>
-        <w:rPr/>
-      </w:pPr>
-      <w:r>
-        <w:rPr/>
-        <w:t>Client - Expat - Hungarian personal income tax matters – Electronic registration</w:t>
-      </w:r>
-    </w:p>
-    <w:p>
-      <w:pPr>
-        <w:pStyle w:val="Normal"/>
-        <w:spacing w:lineRule="auto" w:line="240" w:before="0" w:after="0"/>
-        <w:jc w:val="both"/>
-        <w:rPr>
-          <w:rFonts w:cs="Calibri" w:cstheme="minorHAnsi"/>
-          <w:color w:val="00B050"/>
-        </w:rPr>
-      </w:pPr>
-      <w:r>
-        <w:rPr>
-          <w:rFonts w:cs="Calibri" w:cstheme="minorHAnsi"/>
-          <w:color w:val="00B050"/>
-        </w:rPr>
-      </w:r>
-    </w:p>
-    <w:p>
-      <w:pPr>
-        <w:pStyle w:val="Normal"/>
-        <w:spacing w:lineRule="auto" w:line="240" w:before="0" w:after="0"/>
-        <w:jc w:val="both"/>
-        <w:rPr>
-          <w:rFonts w:cs="Calibri" w:cstheme="minorHAnsi"/>
-        </w:rPr>
-      </w:pPr>
-      <w:r>
-        <w:rPr>
-          <w:rFonts w:cs="Calibri" w:cstheme="minorHAnsi"/>
-          <w:color w:val="000000"/>
-        </w:rPr>
-        <w:t xml:space="preserve">Dear </w:t>
-      </w:r>
-      <w:r>
-        <w:rPr>
-          <w:rFonts w:cs="Calibri" w:cstheme="minorHAnsi"/>
-          <w:color w:val="000000"/>
-          <w:shd w:fill="FFFF00" w:val="clear"/>
-        </w:rPr>
-        <w:t>EXPAT,</w:t>
-      </w:r>
-    </w:p>
-    <w:p>
-      <w:pPr>
-        <w:pStyle w:val="Normal"/>
-        <w:spacing w:lineRule="auto" w:line="240" w:before="0" w:after="0"/>
-        <w:jc w:val="both"/>
-        <w:rPr>
-          <w:rFonts w:cs="Calibri" w:cstheme="minorHAnsi"/>
-        </w:rPr>
-      </w:pPr>
-      <w:r>
-        <w:rPr>
-          <w:rFonts w:cs="Calibri" w:cstheme="minorHAnsi"/>
-          <w:color w:val="000000"/>
-        </w:rPr>
-        <w:t> </w:t>
-      </w:r>
-    </w:p>
-    <w:p>
-      <w:pPr>
-        <w:pStyle w:val="Normal"/>
-        <w:spacing w:before="0" w:after="0"/>
-        <w:jc w:val="both"/>
-        <w:rPr>
-          <w:rFonts w:cs="Calibri" w:cstheme="minorHAnsi"/>
-        </w:rPr>
-      </w:pPr>
-      <w:r>
-        <w:rPr>
-          <w:rFonts w:cs="Calibri" w:cstheme="minorHAnsi"/>
-        </w:rPr>
-        <w:t xml:space="preserve">We are writing to you in connection with your Hungarian personal income tax matters. We inform you that your employer has authorized us to manage your tax matters electronically </w:t>
-      </w:r>
-      <w:r>
-        <w:rPr>
-          <w:rFonts w:cs="Calibri" w:cstheme="minorHAnsi"/>
-          <w:color w:val="000000"/>
-        </w:rPr>
-        <w:t xml:space="preserve">(e.g. file tax returns, request certain certificates, etc.) </w:t>
-      </w:r>
-      <w:r>
-        <w:rPr>
-          <w:rFonts w:cs="Calibri" w:cstheme="minorHAnsi"/>
-        </w:rPr>
-        <w:t>using a special Power of Attorney (called ‘EGYKE’).</w:t>
-      </w:r>
-    </w:p>
-    <w:p>
-      <w:pPr>
-        <w:pStyle w:val="Normal"/>
-        <w:spacing w:before="0" w:after="0"/>
-        <w:rPr>
-          <w:rFonts w:cs="Calibri" w:cstheme="minorHAnsi"/>
-        </w:rPr>
-      </w:pPr>
-      <w:r>
-        <w:rPr>
-          <w:rFonts w:cs="Calibri" w:cstheme="minorHAnsi"/>
-        </w:rPr>
-      </w:r>
-    </w:p>
-    <w:p>
-      <w:pPr>
-        <w:pStyle w:val="Normal"/>
-        <w:spacing w:before="0" w:after="0"/>
-        <w:jc w:val="both"/>
-        <w:rPr>
-          <w:rFonts w:cs="Calibri" w:cstheme="minorHAnsi"/>
-        </w:rPr>
-      </w:pPr>
-      <w:r>
-        <w:rPr>
-          <w:rFonts w:cs="Calibri" w:cstheme="minorHAnsi"/>
-        </w:rPr>
-        <w:t>According to the practice of the Hungarian Tax Authority, tax officers do not provide information on individuals’ tax files via phone in the absence of electronic registration. This means that in lack of the e-registration, the tax authority procedures (e.g. filing the Hungarian personal income tax returns, clarification of tax return filing status or tax settlement, requesting certain certificates, review tax account statements etc.) would need to be arranged in person at the offices of the tax authority which would lengthen the processes and requires additional administration.  </w:t>
-      </w:r>
-    </w:p>
-    <w:p>
-      <w:pPr>
-        <w:pStyle w:val="Normal"/>
-        <w:spacing w:before="0" w:after="0"/>
-        <w:jc w:val="both"/>
-        <w:rPr>
-          <w:rFonts w:cs="Calibri" w:cstheme="minorHAnsi"/>
-        </w:rPr>
-      </w:pPr>
-      <w:r>
-        <w:rPr>
-          <w:rFonts w:cs="Calibri" w:cstheme="minorHAnsi"/>
-        </w:rPr>
-      </w:r>
-    </w:p>
-    <w:p>
-      <w:pPr>
-        <w:pStyle w:val="Normal"/>
-        <w:spacing w:before="0" w:after="0"/>
-        <w:jc w:val="both"/>
-        <w:rPr>
-          <w:rFonts w:cs="Calibri" w:cstheme="minorHAnsi"/>
-        </w:rPr>
-      </w:pPr>
-      <w:r>
-        <w:rPr>
-          <w:rFonts w:cs="Calibri" w:cstheme="minorHAnsi"/>
-        </w:rPr>
-        <w:t>In order to enable us to manage your tax matters with the tax authority electronically and/or via telephone, in line with the Hungarian tax administrative rules in force, we need to be authorized. Deloitte`s authorized employee will act on your behalf but will not be given the authority to settle any matter, agree to any liability or otherwise exercise any authority or decision that belongs to you prior liaising with you and/or the contact person at the company as appropriate in case of each matter. For the above purpose please find attached the form EGYKE for your signature.  </w:t>
-      </w:r>
-    </w:p>
-    <w:p>
-      <w:pPr>
-        <w:pStyle w:val="Normal"/>
-        <w:spacing w:before="0" w:after="0"/>
-        <w:jc w:val="both"/>
-        <w:rPr>
-          <w:rFonts w:cs="Calibri" w:cstheme="minorHAnsi"/>
-        </w:rPr>
-      </w:pPr>
-      <w:r>
-        <w:rPr>
-          <w:rFonts w:cs="Calibri" w:cstheme="minorHAnsi"/>
-        </w:rPr>
-      </w:r>
-    </w:p>
-    <w:p>
-      <w:pPr>
-        <w:pStyle w:val="Normal"/>
-        <w:spacing w:before="0" w:after="0"/>
-        <w:jc w:val="both"/>
-        <w:rPr>
-          <w:rFonts w:cs="Calibri" w:cstheme="minorHAnsi"/>
-        </w:rPr>
-      </w:pPr>
-      <w:r>
-        <w:rPr>
-          <w:rFonts w:cs="Calibri" w:cstheme="minorHAnsi"/>
-        </w:rPr>
-        <w:t xml:space="preserve">Please sign (where indicated with the stamp „sign here”) and </w:t>
-      </w:r>
-      <w:r>
-        <w:rPr>
-          <w:rFonts w:cs="Calibri" w:cstheme="minorHAnsi"/>
-          <w:b/>
-          <w:bCs/>
-        </w:rPr>
-        <w:t xml:space="preserve">send back the </w:t>
-      </w:r>
-      <w:r>
-        <w:rPr>
-          <w:rFonts w:cs="Calibri" w:cstheme="minorHAnsi"/>
-          <w:b/>
-          <w:bCs/>
-          <w:highlight w:val="yellow"/>
-        </w:rPr>
-        <w:t>form(s)</w:t>
-      </w:r>
-      <w:r>
-        <w:rPr>
-          <w:rFonts w:cs="Calibri" w:cstheme="minorHAnsi"/>
-          <w:b/>
-          <w:bCs/>
-        </w:rPr>
-        <w:t xml:space="preserve"> in original hard </w:t>
-      </w:r>
-      <w:r>
-        <w:rPr>
-          <w:rFonts w:cs="Calibri" w:cstheme="minorHAnsi"/>
-          <w:b/>
-          <w:bCs/>
-          <w:highlight w:val="yellow"/>
-        </w:rPr>
-        <w:t>copy/copies</w:t>
-      </w:r>
-      <w:r>
-        <w:rPr>
-          <w:rFonts w:cs="Calibri" w:cstheme="minorHAnsi"/>
-          <w:b/>
-          <w:bCs/>
-        </w:rPr>
-        <w:t xml:space="preserve"> to our following mailing address by post at your earliest convenience</w:t>
-      </w:r>
-      <w:r>
-        <w:rPr>
-          <w:rFonts w:cs="Calibri" w:cstheme="minorHAnsi"/>
-        </w:rPr>
-        <w:t>. </w:t>
-      </w:r>
-    </w:p>
-    <w:p>
-      <w:pPr>
-        <w:pStyle w:val="Normal"/>
-        <w:spacing w:before="0" w:after="0"/>
-        <w:jc w:val="both"/>
-        <w:rPr>
-          <w:rFonts w:cs="Calibri" w:cstheme="minorHAnsi"/>
-        </w:rPr>
-      </w:pPr>
-      <w:r>
-        <w:rPr>
-          <w:rFonts w:cs="Calibri" w:cstheme="minorHAnsi"/>
-        </w:rPr>
-      </w:r>
-    </w:p>
-    <w:p>
-      <w:pPr>
-        <w:pStyle w:val="Normal"/>
-        <w:spacing w:before="0" w:after="0"/>
-        <w:jc w:val="both"/>
-        <w:rPr>
-          <w:rFonts w:cs="Calibri" w:cstheme="minorHAnsi"/>
-        </w:rPr>
-      </w:pPr>
-      <w:r>
-        <w:rPr>
-          <w:rFonts w:cs="Calibri" w:cstheme="minorHAnsi"/>
-          <w:b/>
-          <w:bCs/>
-          <w:u w:val="single"/>
-        </w:rPr>
-        <w:t>Our address for mailing is:</w:t>
-      </w:r>
-    </w:p>
-    <w:p>
-      <w:pPr>
-        <w:pStyle w:val="Normal"/>
-        <w:spacing w:before="0" w:after="0"/>
-        <w:jc w:val="both"/>
-        <w:rPr>
-          <w:rFonts w:cs="Calibri" w:cstheme="minorHAnsi"/>
-        </w:rPr>
-      </w:pPr>
-      <w:r>
-        <w:rPr>
-          <w:rFonts w:cs="Calibri" w:cstheme="minorHAnsi"/>
-        </w:rPr>
-        <w:t>Deloitte Zrt.</w:t>
-      </w:r>
-    </w:p>
-    <w:p>
-      <w:pPr>
-        <w:pStyle w:val="Normal"/>
-        <w:spacing w:lineRule="auto" w:line="240" w:before="0" w:after="0"/>
-        <w:jc w:val="both"/>
-        <w:rPr>
-          <w:rFonts w:cs="Calibri" w:cstheme="minorHAnsi"/>
-          <w:shd w:fill="FFFF00" w:val="clear"/>
-        </w:rPr>
-      </w:pPr>
-      <w:r>
-        <w:rPr>
-          <w:rFonts w:cs="Calibri" w:cstheme="minorHAnsi"/>
-        </w:rPr>
-        <w:t xml:space="preserve">Attn.: </w:t>
-      </w:r>
-      <w:r>
-        <w:rPr>
-          <w:rFonts w:cs="Calibri" w:cstheme="minorHAnsi"/>
-          <w:shd w:fill="FFFF00" w:val="clear"/>
-        </w:rPr>
-        <w:t>Consultant / Senior consultant</w:t>
-      </w:r>
-    </w:p>
-    <w:p>
-      <w:pPr>
-        <w:pStyle w:val="Normal"/>
-        <w:spacing w:before="0" w:after="0"/>
-        <w:jc w:val="both"/>
-        <w:rPr>
-          <w:rFonts w:cs="Calibri" w:cstheme="minorHAnsi"/>
-        </w:rPr>
-      </w:pPr>
-      <w:r>
-        <w:rPr>
-          <w:rFonts w:cs="Calibri" w:cstheme="minorHAnsi"/>
-        </w:rPr>
-        <w:t>Budapest</w:t>
-      </w:r>
-    </w:p>
-    <w:p>
-      <w:pPr>
-        <w:pStyle w:val="Normal"/>
-        <w:spacing w:before="0" w:after="0"/>
-        <w:jc w:val="both"/>
-        <w:rPr>
-          <w:rFonts w:cs="Calibri" w:cstheme="minorHAnsi"/>
-        </w:rPr>
-      </w:pPr>
-      <w:r>
-        <w:rPr>
-          <w:rFonts w:cs="Calibri" w:cstheme="minorHAnsi"/>
-        </w:rPr>
-        <w:t>Dózsa György út 84/C.</w:t>
-      </w:r>
-    </w:p>
-    <w:p>
-      <w:pPr>
-        <w:pStyle w:val="Normal"/>
-        <w:spacing w:before="0" w:after="0"/>
-        <w:jc w:val="both"/>
-        <w:rPr>
-          <w:rFonts w:cs="Calibri" w:cstheme="minorHAnsi"/>
-        </w:rPr>
-      </w:pPr>
-      <w:r>
-        <w:rPr>
-          <w:rFonts w:cs="Calibri" w:cstheme="minorHAnsi"/>
-        </w:rPr>
-        <w:t>1068</w:t>
-      </w:r>
-    </w:p>
-    <w:p>
-      <w:pPr>
-        <w:pStyle w:val="Normal"/>
-        <w:spacing w:before="0" w:after="0"/>
-        <w:jc w:val="both"/>
-        <w:rPr>
-          <w:rFonts w:cs="Calibri" w:cstheme="minorHAnsi"/>
-        </w:rPr>
-      </w:pPr>
-      <w:r>
-        <w:rPr>
-          <w:rFonts w:cs="Calibri" w:cstheme="minorHAnsi"/>
-        </w:rPr>
-      </w:r>
-    </w:p>
-    <w:p>
-      <w:pPr>
-        <w:pStyle w:val="Normal"/>
-        <w:spacing w:lineRule="auto" w:line="240" w:before="0" w:after="0"/>
-        <w:jc w:val="both"/>
-        <w:rPr>
-          <w:rFonts w:cs="Calibri" w:cstheme="minorHAnsi"/>
-        </w:rPr>
-      </w:pPr>
-      <w:r>
-        <w:rPr>
-          <w:rFonts w:cs="Calibri" w:cstheme="minorHAnsi"/>
-        </w:rPr>
-        <w:t>Should you have any questions regarding the above, please do not hesitate to contact us.</w:t>
-      </w:r>
-    </w:p>
-    <w:p>
-      <w:pPr>
-        <w:pStyle w:val="Normal"/>
-        <w:spacing w:lineRule="auto" w:line="240" w:before="0" w:after="0"/>
-        <w:jc w:val="both"/>
-        <w:rPr>
-          <w:rFonts w:cs="Calibri" w:cstheme="minorHAnsi"/>
-        </w:rPr>
-      </w:pPr>
-      <w:r>
-        <w:rPr>
-          <w:rFonts w:cs="Calibri" w:cstheme="minorHAnsi"/>
-        </w:rPr>
-        <w:t> </w:t>
-      </w:r>
-    </w:p>
-    <w:p>
-      <w:pPr>
-        <w:pStyle w:val="Normal"/>
-        <w:spacing w:lineRule="auto" w:line="240" w:before="0" w:after="0"/>
-        <w:jc w:val="both"/>
-        <w:rPr>
-          <w:rFonts w:cs="Calibri" w:cstheme="minorHAnsi"/>
-        </w:rPr>
-      </w:pPr>
-      <w:r>
-        <w:rPr>
-          <w:rFonts w:cs="Calibri" w:cstheme="minorHAnsi"/>
-        </w:rPr>
-        <w:t>Kind regards,</w:t>
-      </w:r>
-    </w:p>
-    <w:p>
-      <w:pPr>
-        <w:pStyle w:val="Normal"/>
-        <w:spacing w:lineRule="auto" w:line="240" w:before="0" w:after="0"/>
-        <w:jc w:val="both"/>
-        <w:rPr>
-          <w:rFonts w:cs="Calibri" w:cstheme="minorHAnsi"/>
-        </w:rPr>
-      </w:pPr>
-      <w:r>
-        <w:rPr>
-          <w:rFonts w:cs="Calibri" w:cstheme="minorHAnsi"/>
-        </w:rPr>
-        <w:t> </w:t>
-      </w:r>
-    </w:p>
-    <w:p>
-      <w:pPr>
-        <w:pStyle w:val="Normal"/>
-        <w:spacing w:lineRule="auto" w:line="240" w:before="0" w:after="0"/>
-        <w:jc w:val="both"/>
-        <w:rPr>
-          <w:rFonts w:cs="Calibri" w:cstheme="minorHAnsi"/>
-          <w:shd w:fill="FFFF00" w:val="clear"/>
-        </w:rPr>
-      </w:pPr>
-      <w:r>
-        <w:rPr>
-          <w:rFonts w:cs="Calibri" w:cstheme="minorHAnsi"/>
-          <w:shd w:fill="FFFF00" w:val="clear"/>
-        </w:rPr>
-        <w:t>Consultant / Senior consultant</w:t>
-      </w:r>
-    </w:p>
-    <w:p>
-      <w:pPr>
-        <w:pStyle w:val="Normal"/>
-        <w:spacing w:lineRule="auto" w:line="240" w:before="0" w:after="0"/>
-        <w:jc w:val="both"/>
-        <w:rPr>
-          <w:rFonts w:cs="Calibri" w:cstheme="minorHAnsi"/>
-          <w:shd w:fill="FFFF00" w:val="clear"/>
-        </w:rPr>
-      </w:pPr>
-      <w:r>
-        <w:rPr>
-          <w:rFonts w:cs="Calibri" w:cstheme="minorHAnsi"/>
-          <w:shd w:fill="FFFF00" w:val="clear"/>
-        </w:rPr>
-      </w:r>
-    </w:p>
-    <w:p>
-      <w:pPr>
-        <w:pStyle w:val="Normal"/>
-        <w:spacing w:lineRule="auto" w:line="240" w:before="0" w:after="0"/>
-        <w:jc w:val="both"/>
-        <w:rPr>
-          <w:rFonts w:cs="Calibri" w:cstheme="minorHAnsi"/>
-          <w:shd w:fill="FFFF00" w:val="clear"/>
-        </w:rPr>
-      </w:pPr>
-      <w:r>
-        <w:rPr>
-          <w:rFonts w:cs="Calibri" w:cstheme="minorHAnsi"/>
-          <w:shd w:fill="FFFF00" w:val="clear"/>
-        </w:rPr>
-        <w:t>&amp;&amp;&amp;</w:t>
-      </w:r>
-    </w:p>
-    <w:p>
-      <w:pPr>
-        <w:pStyle w:val="Normal"/>
-        <w:spacing w:lineRule="auto" w:line="240" w:before="0" w:after="0"/>
-        <w:jc w:val="both"/>
-        <w:rPr>
-          <w:rFonts w:cs="Calibri" w:cstheme="minorHAnsi"/>
-        </w:rPr>
-      </w:pPr>
-      <w:r>
-        <w:rPr>
-          <w:rFonts w:cs="Calibri" w:cstheme="minorHAnsi"/>
-        </w:rPr>
-      </w:r>
-    </w:p>
-    <w:p>
-      <w:pPr>
-        <w:pStyle w:val="Normal"/>
-        <w:spacing w:lineRule="auto" w:line="240" w:before="0" w:after="0"/>
-        <w:jc w:val="both"/>
-        <w:rPr>
-          <w:rFonts w:cs="Calibri" w:cstheme="minorHAnsi"/>
-          <w:highlight w:val="yellow"/>
-        </w:rPr>
-      </w:pPr>
-      <w:r>
-        <w:rPr>
-          <w:rFonts w:cs="Calibri" w:cstheme="minorHAnsi"/>
-          <w:highlight w:val="yellow"/>
-        </w:rPr>
-      </w:r>
-      <w:r>
-        <w:br w:type="page"/>
-      </w:r>
-    </w:p>
-    <w:p>
-      <w:pPr>
-        <w:pStyle w:val="Normal"/>
-        <w:spacing w:lineRule="auto" w:line="240" w:before="0" w:after="0"/>
-        <w:jc w:val="both"/>
-        <w:rPr>
-          <w:rFonts w:cs="Calibri" w:cstheme="minorHAnsi"/>
-          <w:highlight w:val="yellow"/>
-        </w:rPr>
-      </w:pPr>
-      <w:r>
-        <w:rPr>
-          <w:rFonts w:cs="Calibri" w:cstheme="minorHAnsi"/>
-          <w:highlight w:val="yellow"/>
-        </w:rPr>
-      </w:r>
-    </w:p>
-    <w:p>
-      <w:pPr>
-        <w:pStyle w:val="Heading1"/>
-        <w:spacing w:beforeAutospacing="0" w:before="0" w:afterAutospacing="0" w:after="0"/>
-        <w:jc w:val="both"/>
-        <w:rPr>
-          <w:rFonts w:ascii="Calibri" w:hAnsi="Calibri" w:cs="Calibri" w:asciiTheme="minorHAnsi" w:cstheme="minorHAnsi" w:hAnsiTheme="minorHAnsi"/>
-          <w:sz w:val="32"/>
-          <w:szCs w:val="32"/>
-        </w:rPr>
-      </w:pPr>
-      <w:bookmarkStart w:id="13" w:name="_Toc66437922"/>
-      <w:r>
-        <w:rPr>
-          <w:rFonts w:cs="Calibri" w:ascii="Calibri" w:hAnsi="Calibri" w:asciiTheme="minorHAnsi" w:cstheme="minorHAnsi" w:hAnsiTheme="minorHAnsi"/>
-          <w:sz w:val="32"/>
-          <w:szCs w:val="32"/>
-        </w:rPr>
-        <w:t>E</w:t>
-      </w:r>
-      <w:r>
-        <w:rPr>
-          <w:rFonts w:cs="Calibri" w:ascii="Calibri" w:hAnsi="Calibri" w:asciiTheme="minorHAnsi" w:cstheme="minorHAnsi" w:hAnsiTheme="minorHAnsi"/>
-          <w:sz w:val="32"/>
-          <w:szCs w:val="32"/>
-        </w:rPr>
-        <w:t>lectronic</w:t>
-      </w:r>
-      <w:r>
-        <w:rPr>
-          <w:rFonts w:cs="Calibri" w:ascii="Calibri" w:hAnsi="Calibri" w:asciiTheme="minorHAnsi" w:cstheme="minorHAnsi" w:hAnsiTheme="minorHAnsi"/>
-          <w:sz w:val="32"/>
-          <w:szCs w:val="32"/>
-        </w:rPr>
-        <w:t>REGISTRATION – 1</w:t>
+        <w:t>ElectronicREGISTRATION – 1</w:t>
       </w:r>
       <w:r>
         <w:rPr>
@@ -705,7 +673,15 @@
       </w:pPr>
       <w:r>
         <w:rPr/>
-        <w:t>KIND REMINDER: Client - Expat - Hungarian personal income tax matters – Electronic registration</w:t>
+        <w:t xml:space="preserve">KIND REMINDER: </w:t>
+      </w:r>
+      <w:r>
+        <w:rPr/>
+        <w:t>XCLIENTX</w:t>
+      </w:r>
+      <w:r>
+        <w:rPr/>
+        <w:t xml:space="preserve"> - Expat - Hungarian personal income tax matters – Electronic registration</w:t>
       </w:r>
     </w:p>
     <w:p>
@@ -1166,23 +1142,7 @@
           <w:sz w:val="32"/>
           <w:szCs w:val="32"/>
         </w:rPr>
-        <w:t>E</w:t>
-      </w:r>
-      <w:r>
-        <w:rPr>
-          <w:rFonts w:cs="Calibri" w:ascii="Calibri" w:hAnsi="Calibri" w:asciiTheme="minorHAnsi" w:cstheme="minorHAnsi" w:hAnsiTheme="minorHAnsi"/>
-          <w:sz w:val="32"/>
-          <w:szCs w:val="32"/>
-        </w:rPr>
-        <w:t>lectronic</w:t>
-      </w:r>
-      <w:r>
-        <w:rPr>
-          <w:rFonts w:cs="Calibri" w:ascii="Calibri" w:hAnsi="Calibri" w:asciiTheme="minorHAnsi" w:cstheme="minorHAnsi" w:hAnsiTheme="minorHAnsi"/>
-          <w:sz w:val="32"/>
-          <w:szCs w:val="32"/>
-        </w:rPr>
-        <w:t>REGISTRATION – 2</w:t>
+        <w:t>ElectronicREGISTRATION – 2</w:t>
       </w:r>
       <w:r>
         <w:rPr>
@@ -1234,7 +1194,7 @@
         <w:rPr>
           <w:highlight w:val="yellow"/>
         </w:rPr>
-        <w:t>Client</w:t>
+        <w:t>XCLIENTX</w:t>
       </w:r>
       <w:r>
         <w:rPr/>
@@ -1655,18 +1615,18 @@
           <w:rFonts w:cs="Calibri" w:cstheme="minorHAnsi"/>
         </w:rPr>
       </w:r>
-      <w:bookmarkStart w:id="15" w:name="_Toc500641977"/>
-      <w:bookmarkStart w:id="16" w:name="_Toc500641923"/>
-      <w:bookmarkStart w:id="17" w:name="_Toc500636708"/>
-      <w:bookmarkStart w:id="18" w:name="_Toc500619422"/>
-      <w:bookmarkStart w:id="19" w:name="_Toc500619356"/>
-      <w:bookmarkStart w:id="20" w:name="_Toc500619251"/>
-      <w:bookmarkStart w:id="21" w:name="_Toc500641977"/>
-      <w:bookmarkStart w:id="22" w:name="_Toc500641923"/>
-      <w:bookmarkStart w:id="23" w:name="_Toc500636708"/>
-      <w:bookmarkStart w:id="24" w:name="_Toc500619422"/>
-      <w:bookmarkStart w:id="25" w:name="_Toc500619356"/>
-      <w:bookmarkStart w:id="26" w:name="_Toc500619251"/>
+      <w:bookmarkStart w:id="15" w:name="_Toc500619251"/>
+      <w:bookmarkStart w:id="16" w:name="_Toc500619356"/>
+      <w:bookmarkStart w:id="17" w:name="_Toc500619422"/>
+      <w:bookmarkStart w:id="18" w:name="_Toc500636708"/>
+      <w:bookmarkStart w:id="19" w:name="_Toc500641923"/>
+      <w:bookmarkStart w:id="20" w:name="_Toc500641977"/>
+      <w:bookmarkStart w:id="21" w:name="_Toc500619251"/>
+      <w:bookmarkStart w:id="22" w:name="_Toc500619356"/>
+      <w:bookmarkStart w:id="23" w:name="_Toc500619422"/>
+      <w:bookmarkStart w:id="24" w:name="_Toc500636708"/>
+      <w:bookmarkStart w:id="25" w:name="_Toc500641923"/>
+      <w:bookmarkStart w:id="26" w:name="_Toc500641977"/>
       <w:bookmarkEnd w:id="21"/>
       <w:bookmarkEnd w:id="22"/>
       <w:bookmarkEnd w:id="23"/>
@@ -1728,7 +1688,35 @@
       </w:pPr>
       <w:r>
         <w:rPr/>
-        <w:t>Subject number whatever for whatever</w:t>
+        <w:t xml:space="preserve">Subject number whatever for whatever </w:t>
+      </w:r>
+      <w:r>
+        <w:rPr/>
+        <w:t>X</w:t>
+      </w:r>
+      <w:r>
+        <w:rPr/>
+        <w:t>YEAR</w:t>
+      </w:r>
+      <w:r>
+        <w:rPr/>
+        <w:t>X</w:t>
+      </w:r>
+      <w:r>
+        <w:rPr/>
+        <w:t xml:space="preserve"> </w:t>
+      </w:r>
+      <w:r>
+        <w:rPr/>
+        <w:t>X</w:t>
+      </w:r>
+      <w:r>
+        <w:rPr/>
+        <w:t>QUARTER</w:t>
+      </w:r>
+      <w:r>
+        <w:rPr/>
+        <w:t>X</w:t>
       </w:r>
     </w:p>
     <w:p>

</xml_diff>

<commit_message>
Finalize functionality and push to git
</commit_message>
<xml_diff>
--- a/_ctp1.docx
+++ b/_ctp1.docx
@@ -13,18 +13,18 @@
         </w:rPr>
       </w:pPr>
       <w:bookmarkStart w:id="0" w:name="_Toc66437921"/>
-      <w:bookmarkStart w:id="1" w:name="_Toc500619225"/>
-      <w:bookmarkStart w:id="2" w:name="_Toc500619331"/>
-      <w:bookmarkStart w:id="3" w:name="_Toc500619398"/>
-      <w:bookmarkStart w:id="4" w:name="_Toc500636684"/>
-      <w:bookmarkStart w:id="5" w:name="_Toc500641896"/>
-      <w:bookmarkStart w:id="6" w:name="_Toc500641950"/>
-      <w:bookmarkStart w:id="7" w:name="_Toc500619226"/>
-      <w:bookmarkStart w:id="8" w:name="_Toc500619332"/>
-      <w:bookmarkStart w:id="9" w:name="_Toc500619399"/>
-      <w:bookmarkStart w:id="10" w:name="_Toc500636685"/>
-      <w:bookmarkStart w:id="11" w:name="_Toc500641897"/>
-      <w:bookmarkStart w:id="12" w:name="_Toc500641951"/>
+      <w:bookmarkStart w:id="1" w:name="_Toc500641951"/>
+      <w:bookmarkStart w:id="2" w:name="_Toc500641897"/>
+      <w:bookmarkStart w:id="3" w:name="_Toc500636685"/>
+      <w:bookmarkStart w:id="4" w:name="_Toc500619399"/>
+      <w:bookmarkStart w:id="5" w:name="_Toc500619332"/>
+      <w:bookmarkStart w:id="6" w:name="_Toc500619226"/>
+      <w:bookmarkStart w:id="7" w:name="_Toc500641950"/>
+      <w:bookmarkStart w:id="8" w:name="_Toc500641896"/>
+      <w:bookmarkStart w:id="9" w:name="_Toc500636684"/>
+      <w:bookmarkStart w:id="10" w:name="_Toc500619398"/>
+      <w:bookmarkStart w:id="11" w:name="_Toc500619331"/>
+      <w:bookmarkStart w:id="12" w:name="_Toc500619225"/>
       <w:bookmarkEnd w:id="1"/>
       <w:bookmarkEnd w:id="2"/>
       <w:bookmarkEnd w:id="3"/>
@@ -673,15 +673,7 @@
       </w:pPr>
       <w:r>
         <w:rPr/>
-        <w:t xml:space="preserve">KIND REMINDER: </w:t>
-      </w:r>
-      <w:r>
-        <w:rPr/>
-        <w:t>XCLIENTX</w:t>
-      </w:r>
-      <w:r>
-        <w:rPr/>
-        <w:t xml:space="preserve"> - Expat - Hungarian personal income tax matters – Electronic registration</w:t>
+        <w:t>KIND REMINDER: XCLIENTX - Expat - Hungarian personal income tax matters – Electronic registration</w:t>
       </w:r>
     </w:p>
     <w:p>
@@ -1615,18 +1607,18 @@
           <w:rFonts w:cs="Calibri" w:cstheme="minorHAnsi"/>
         </w:rPr>
       </w:r>
-      <w:bookmarkStart w:id="15" w:name="_Toc500619251"/>
-      <w:bookmarkStart w:id="16" w:name="_Toc500619356"/>
-      <w:bookmarkStart w:id="17" w:name="_Toc500619422"/>
-      <w:bookmarkStart w:id="18" w:name="_Toc500636708"/>
-      <w:bookmarkStart w:id="19" w:name="_Toc500641923"/>
-      <w:bookmarkStart w:id="20" w:name="_Toc500641977"/>
-      <w:bookmarkStart w:id="21" w:name="_Toc500619251"/>
-      <w:bookmarkStart w:id="22" w:name="_Toc500619356"/>
-      <w:bookmarkStart w:id="23" w:name="_Toc500619422"/>
-      <w:bookmarkStart w:id="24" w:name="_Toc500636708"/>
-      <w:bookmarkStart w:id="25" w:name="_Toc500641923"/>
-      <w:bookmarkStart w:id="26" w:name="_Toc500641977"/>
+      <w:bookmarkStart w:id="15" w:name="_Toc500641977"/>
+      <w:bookmarkStart w:id="16" w:name="_Toc500641923"/>
+      <w:bookmarkStart w:id="17" w:name="_Toc500636708"/>
+      <w:bookmarkStart w:id="18" w:name="_Toc500619422"/>
+      <w:bookmarkStart w:id="19" w:name="_Toc500619356"/>
+      <w:bookmarkStart w:id="20" w:name="_Toc500619251"/>
+      <w:bookmarkStart w:id="21" w:name="_Toc500641977"/>
+      <w:bookmarkStart w:id="22" w:name="_Toc500641923"/>
+      <w:bookmarkStart w:id="23" w:name="_Toc500636708"/>
+      <w:bookmarkStart w:id="24" w:name="_Toc500619422"/>
+      <w:bookmarkStart w:id="25" w:name="_Toc500619356"/>
+      <w:bookmarkStart w:id="26" w:name="_Toc500619251"/>
       <w:bookmarkEnd w:id="21"/>
       <w:bookmarkEnd w:id="22"/>
       <w:bookmarkEnd w:id="23"/>
@@ -1688,35 +1680,7 @@
       </w:pPr>
       <w:r>
         <w:rPr/>
-        <w:t xml:space="preserve">Subject number whatever for whatever </w:t>
-      </w:r>
-      <w:r>
-        <w:rPr/>
-        <w:t>X</w:t>
-      </w:r>
-      <w:r>
-        <w:rPr/>
-        <w:t>YEAR</w:t>
-      </w:r>
-      <w:r>
-        <w:rPr/>
-        <w:t>X</w:t>
-      </w:r>
-      <w:r>
-        <w:rPr/>
-        <w:t xml:space="preserve"> </w:t>
-      </w:r>
-      <w:r>
-        <w:rPr/>
-        <w:t>X</w:t>
-      </w:r>
-      <w:r>
-        <w:rPr/>
-        <w:t>QUARTER</w:t>
-      </w:r>
-      <w:r>
-        <w:rPr/>
-        <w:t>X</w:t>
+        <w:t>Subject number whatever for whatever XYEARX XQUARTERX</w:t>
       </w:r>
     </w:p>
     <w:p>

</xml_diff>